<commit_message>
Informe de costes actualizado
</commit_message>
<xml_diff>
--- a/Entrega/Item 1/Cost report.docx
+++ b/Entrega/Item 1/Cost report.docx
@@ -709,7 +709,7 @@
     <w:tbl>
       <w:tblPr>
         <w:tblStyle w:val="Tablanormal1"/>
-        <w:tblW w:w="10139" w:type="dxa"/>
+        <w:tblW w:w="7476" w:type="dxa"/>
         <w:tblInd w:w="-827" w:type="dxa"/>
         <w:tblLook w:val="04A0" w:firstRow="1" w:lastRow="0" w:firstColumn="1" w:lastColumn="0" w:noHBand="0" w:noVBand="1"/>
       </w:tblPr>
@@ -719,8 +719,6 @@
         <w:gridCol w:w="1086"/>
         <w:gridCol w:w="1507"/>
         <w:gridCol w:w="976"/>
-        <w:gridCol w:w="1077"/>
-        <w:gridCol w:w="1586"/>
         <w:gridCol w:w="1024"/>
       </w:tblGrid>
       <w:tr>
@@ -840,54 +838,6 @@
         </w:tc>
         <w:tc>
           <w:tcPr>
-            <w:tcW w:w="1077" w:type="dxa"/>
-          </w:tcPr>
-          <w:p>
-            <w:pPr>
-              <w:jc w:val="center"/>
-              <w:cnfStyle w:val="100000000000" w:firstRow="1" w:lastRow="0" w:firstColumn="0" w:lastColumn="0" w:oddVBand="0" w:evenVBand="0" w:oddHBand="0" w:evenHBand="0" w:firstRowFirstColumn="0" w:firstRowLastColumn="0" w:lastRowFirstColumn="0" w:lastRowLastColumn="0"/>
-              <w:rPr>
-                <w:rFonts w:ascii="Segoe UI" w:hAnsi="Segoe UI" w:cs="Segoe UI"/>
-                <w:sz w:val="18"/>
-                <w:szCs w:val="18"/>
-              </w:rPr>
-            </w:pPr>
-            <w:r>
-              <w:rPr>
-                <w:rFonts w:ascii="Segoe UI" w:hAnsi="Segoe UI" w:cs="Segoe UI"/>
-                <w:sz w:val="18"/>
-                <w:szCs w:val="18"/>
-              </w:rPr>
-              <w:t>MARTÍN ORDOÑO</w:t>
-            </w:r>
-          </w:p>
-        </w:tc>
-        <w:tc>
-          <w:tcPr>
-            <w:tcW w:w="1586" w:type="dxa"/>
-          </w:tcPr>
-          <w:p>
-            <w:pPr>
-              <w:jc w:val="center"/>
-              <w:cnfStyle w:val="100000000000" w:firstRow="1" w:lastRow="0" w:firstColumn="0" w:lastColumn="0" w:oddVBand="0" w:evenVBand="0" w:oddHBand="0" w:evenHBand="0" w:firstRowFirstColumn="0" w:firstRowLastColumn="0" w:lastRowFirstColumn="0" w:lastRowLastColumn="0"/>
-              <w:rPr>
-                <w:rFonts w:ascii="Segoe UI" w:hAnsi="Segoe UI" w:cs="Segoe UI"/>
-                <w:sz w:val="18"/>
-                <w:szCs w:val="18"/>
-              </w:rPr>
-            </w:pPr>
-            <w:r>
-              <w:rPr>
-                <w:rFonts w:ascii="Segoe UI" w:hAnsi="Segoe UI" w:cs="Segoe UI"/>
-                <w:sz w:val="18"/>
-                <w:szCs w:val="18"/>
-              </w:rPr>
-              <w:t>VICTOR ROSA</w:t>
-            </w:r>
-          </w:p>
-        </w:tc>
-        <w:tc>
-          <w:tcPr>
             <w:tcW w:w="1024" w:type="dxa"/>
             <w:shd w:val="clear" w:color="auto" w:fill="DEEAF6" w:themeFill="accent1" w:themeFillTint="33"/>
             <w:vAlign w:val="bottom"/>
@@ -1070,64 +1020,6 @@
         </w:tc>
         <w:tc>
           <w:tcPr>
-            <w:tcW w:w="1077" w:type="dxa"/>
-            <w:vAlign w:val="center"/>
-          </w:tcPr>
-          <w:p>
-            <w:pPr>
-              <w:jc w:val="center"/>
-              <w:cnfStyle w:val="000000100000" w:firstRow="0" w:lastRow="0" w:firstColumn="0" w:lastColumn="0" w:oddVBand="0" w:evenVBand="0" w:oddHBand="1" w:evenHBand="0" w:firstRowFirstColumn="0" w:firstRowLastColumn="0" w:lastRowFirstColumn="0" w:lastRowLastColumn="0"/>
-              <w:rPr>
-                <w:rFonts w:ascii="Segoe UI" w:hAnsi="Segoe UI" w:cs="Segoe UI"/>
-                <w:sz w:val="18"/>
-                <w:szCs w:val="18"/>
-              </w:rPr>
-            </w:pPr>
-            <w:r>
-              <w:rPr>
-                <w:rFonts w:ascii="Segoe UI" w:hAnsi="Segoe UI" w:cs="Segoe UI"/>
-                <w:sz w:val="18"/>
-                <w:szCs w:val="18"/>
-              </w:rPr>
-              <w:t>1</w:t>
-            </w:r>
-            <w:r>
-              <w:rPr>
-                <w:rFonts w:ascii="Segoe UI" w:hAnsi="Segoe UI" w:cs="Segoe UI"/>
-                <w:sz w:val="18"/>
-                <w:szCs w:val="18"/>
-              </w:rPr>
-              <w:t>.5</w:t>
-            </w:r>
-          </w:p>
-        </w:tc>
-        <w:tc>
-          <w:tcPr>
-            <w:tcW w:w="1586" w:type="dxa"/>
-            <w:vAlign w:val="center"/>
-          </w:tcPr>
-          <w:p>
-            <w:pPr>
-              <w:jc w:val="center"/>
-              <w:cnfStyle w:val="000000100000" w:firstRow="0" w:lastRow="0" w:firstColumn="0" w:lastColumn="0" w:oddVBand="0" w:evenVBand="0" w:oddHBand="1" w:evenHBand="0" w:firstRowFirstColumn="0" w:firstRowLastColumn="0" w:lastRowFirstColumn="0" w:lastRowLastColumn="0"/>
-              <w:rPr>
-                <w:rFonts w:ascii="Segoe UI" w:hAnsi="Segoe UI" w:cs="Segoe UI"/>
-                <w:sz w:val="18"/>
-                <w:szCs w:val="18"/>
-              </w:rPr>
-            </w:pPr>
-            <w:r>
-              <w:rPr>
-                <w:rFonts w:ascii="Segoe UI" w:hAnsi="Segoe UI" w:cs="Segoe UI"/>
-                <w:sz w:val="18"/>
-                <w:szCs w:val="18"/>
-              </w:rPr>
-              <w:t>1.5</w:t>
-            </w:r>
-          </w:p>
-        </w:tc>
-        <w:tc>
-          <w:tcPr>
             <w:tcW w:w="1024" w:type="dxa"/>
             <w:shd w:val="clear" w:color="auto" w:fill="DEEAF6" w:themeFill="accent1" w:themeFillTint="33"/>
             <w:vAlign w:val="center"/>
@@ -1148,7 +1040,7 @@
                 <w:sz w:val="18"/>
                 <w:szCs w:val="18"/>
               </w:rPr>
-              <w:t>6</w:t>
+              <w:t>3</w:t>
             </w:r>
           </w:p>
         </w:tc>
@@ -1290,56 +1182,6 @@
         </w:tc>
         <w:tc>
           <w:tcPr>
-            <w:tcW w:w="1077" w:type="dxa"/>
-            <w:vAlign w:val="center"/>
-          </w:tcPr>
-          <w:p>
-            <w:pPr>
-              <w:jc w:val="center"/>
-              <w:cnfStyle w:val="000000000000" w:firstRow="0" w:lastRow="0" w:firstColumn="0" w:lastColumn="0" w:oddVBand="0" w:evenVBand="0" w:oddHBand="0" w:evenHBand="0" w:firstRowFirstColumn="0" w:firstRowLastColumn="0" w:lastRowFirstColumn="0" w:lastRowLastColumn="0"/>
-              <w:rPr>
-                <w:rFonts w:ascii="Segoe UI" w:hAnsi="Segoe UI" w:cs="Segoe UI"/>
-                <w:sz w:val="18"/>
-                <w:szCs w:val="18"/>
-              </w:rPr>
-            </w:pPr>
-            <w:r>
-              <w:rPr>
-                <w:rFonts w:ascii="Segoe UI" w:hAnsi="Segoe UI" w:cs="Segoe UI"/>
-                <w:sz w:val="18"/>
-                <w:szCs w:val="18"/>
-              </w:rPr>
-              <w:t>5</w:t>
-            </w:r>
-          </w:p>
-        </w:tc>
-        <w:tc>
-          <w:tcPr>
-            <w:tcW w:w="1586" w:type="dxa"/>
-            <w:vAlign w:val="center"/>
-          </w:tcPr>
-          <w:p>
-            <w:pPr>
-              <w:jc w:val="center"/>
-              <w:cnfStyle w:val="000000000000" w:firstRow="0" w:lastRow="0" w:firstColumn="0" w:lastColumn="0" w:oddVBand="0" w:evenVBand="0" w:oddHBand="0" w:evenHBand="0" w:firstRowFirstColumn="0" w:firstRowLastColumn="0" w:lastRowFirstColumn="0" w:lastRowLastColumn="0"/>
-              <w:rPr>
-                <w:rFonts w:ascii="Segoe UI" w:hAnsi="Segoe UI" w:cs="Segoe UI"/>
-                <w:sz w:val="18"/>
-                <w:szCs w:val="18"/>
-              </w:rPr>
-            </w:pPr>
-            <w:r>
-              <w:rPr>
-                <w:rFonts w:ascii="Segoe UI" w:hAnsi="Segoe UI" w:cs="Segoe UI"/>
-                <w:sz w:val="18"/>
-                <w:szCs w:val="18"/>
-              </w:rPr>
-              <w:t>6</w:t>
-            </w:r>
-          </w:p>
-        </w:tc>
-        <w:tc>
-          <w:tcPr>
             <w:tcW w:w="1024" w:type="dxa"/>
             <w:shd w:val="clear" w:color="auto" w:fill="DEEAF6" w:themeFill="accent1" w:themeFillTint="33"/>
             <w:vAlign w:val="center"/>
@@ -1360,7 +1202,7 @@
                 <w:sz w:val="18"/>
                 <w:szCs w:val="18"/>
               </w:rPr>
-              <w:t>30</w:t>
+              <w:t>19</w:t>
             </w:r>
           </w:p>
         </w:tc>
@@ -1503,56 +1345,6 @@
         </w:tc>
         <w:tc>
           <w:tcPr>
-            <w:tcW w:w="1077" w:type="dxa"/>
-            <w:vAlign w:val="center"/>
-          </w:tcPr>
-          <w:p>
-            <w:pPr>
-              <w:jc w:val="center"/>
-              <w:cnfStyle w:val="000000100000" w:firstRow="0" w:lastRow="0" w:firstColumn="0" w:lastColumn="0" w:oddVBand="0" w:evenVBand="0" w:oddHBand="1" w:evenHBand="0" w:firstRowFirstColumn="0" w:firstRowLastColumn="0" w:lastRowFirstColumn="0" w:lastRowLastColumn="0"/>
-              <w:rPr>
-                <w:rFonts w:ascii="Segoe UI" w:hAnsi="Segoe UI" w:cs="Segoe UI"/>
-                <w:sz w:val="18"/>
-                <w:szCs w:val="18"/>
-              </w:rPr>
-            </w:pPr>
-            <w:r>
-              <w:rPr>
-                <w:rFonts w:ascii="Segoe UI" w:hAnsi="Segoe UI" w:cs="Segoe UI"/>
-                <w:sz w:val="18"/>
-                <w:szCs w:val="18"/>
-              </w:rPr>
-              <w:t>3</w:t>
-            </w:r>
-          </w:p>
-        </w:tc>
-        <w:tc>
-          <w:tcPr>
-            <w:tcW w:w="1586" w:type="dxa"/>
-            <w:vAlign w:val="center"/>
-          </w:tcPr>
-          <w:p>
-            <w:pPr>
-              <w:jc w:val="center"/>
-              <w:cnfStyle w:val="000000100000" w:firstRow="0" w:lastRow="0" w:firstColumn="0" w:lastColumn="0" w:oddVBand="0" w:evenVBand="0" w:oddHBand="1" w:evenHBand="0" w:firstRowFirstColumn="0" w:firstRowLastColumn="0" w:lastRowFirstColumn="0" w:lastRowLastColumn="0"/>
-              <w:rPr>
-                <w:rFonts w:ascii="Segoe UI" w:hAnsi="Segoe UI" w:cs="Segoe UI"/>
-                <w:sz w:val="18"/>
-                <w:szCs w:val="18"/>
-              </w:rPr>
-            </w:pPr>
-            <w:r>
-              <w:rPr>
-                <w:rFonts w:ascii="Segoe UI" w:hAnsi="Segoe UI" w:cs="Segoe UI"/>
-                <w:sz w:val="18"/>
-                <w:szCs w:val="18"/>
-              </w:rPr>
-              <w:t>2</w:t>
-            </w:r>
-          </w:p>
-        </w:tc>
-        <w:tc>
-          <w:tcPr>
             <w:tcW w:w="1024" w:type="dxa"/>
             <w:shd w:val="clear" w:color="auto" w:fill="DEEAF6" w:themeFill="accent1" w:themeFillTint="33"/>
             <w:vAlign w:val="center"/>
@@ -1573,7 +1365,7 @@
                 <w:sz w:val="18"/>
                 <w:szCs w:val="18"/>
               </w:rPr>
-              <w:t>10</w:t>
+              <w:t>5</w:t>
             </w:r>
           </w:p>
         </w:tc>
@@ -1715,56 +1507,6 @@
         </w:tc>
         <w:tc>
           <w:tcPr>
-            <w:tcW w:w="1077" w:type="dxa"/>
-            <w:vAlign w:val="center"/>
-          </w:tcPr>
-          <w:p>
-            <w:pPr>
-              <w:jc w:val="center"/>
-              <w:cnfStyle w:val="000000000000" w:firstRow="0" w:lastRow="0" w:firstColumn="0" w:lastColumn="0" w:oddVBand="0" w:evenVBand="0" w:oddHBand="0" w:evenHBand="0" w:firstRowFirstColumn="0" w:firstRowLastColumn="0" w:lastRowFirstColumn="0" w:lastRowLastColumn="0"/>
-              <w:rPr>
-                <w:rFonts w:ascii="Segoe UI" w:hAnsi="Segoe UI" w:cs="Segoe UI"/>
-                <w:sz w:val="18"/>
-                <w:szCs w:val="18"/>
-              </w:rPr>
-            </w:pPr>
-            <w:r>
-              <w:rPr>
-                <w:rFonts w:ascii="Segoe UI" w:hAnsi="Segoe UI" w:cs="Segoe UI"/>
-                <w:sz w:val="18"/>
-                <w:szCs w:val="18"/>
-              </w:rPr>
-              <w:t>3.5</w:t>
-            </w:r>
-          </w:p>
-        </w:tc>
-        <w:tc>
-          <w:tcPr>
-            <w:tcW w:w="1586" w:type="dxa"/>
-            <w:vAlign w:val="center"/>
-          </w:tcPr>
-          <w:p>
-            <w:pPr>
-              <w:jc w:val="center"/>
-              <w:cnfStyle w:val="000000000000" w:firstRow="0" w:lastRow="0" w:firstColumn="0" w:lastColumn="0" w:oddVBand="0" w:evenVBand="0" w:oddHBand="0" w:evenHBand="0" w:firstRowFirstColumn="0" w:firstRowLastColumn="0" w:lastRowFirstColumn="0" w:lastRowLastColumn="0"/>
-              <w:rPr>
-                <w:rFonts w:ascii="Segoe UI" w:hAnsi="Segoe UI" w:cs="Segoe UI"/>
-                <w:sz w:val="18"/>
-                <w:szCs w:val="18"/>
-              </w:rPr>
-            </w:pPr>
-            <w:r>
-              <w:rPr>
-                <w:rFonts w:ascii="Segoe UI" w:hAnsi="Segoe UI" w:cs="Segoe UI"/>
-                <w:sz w:val="18"/>
-                <w:szCs w:val="18"/>
-              </w:rPr>
-              <w:t>3</w:t>
-            </w:r>
-          </w:p>
-        </w:tc>
-        <w:tc>
-          <w:tcPr>
             <w:tcW w:w="1024" w:type="dxa"/>
             <w:shd w:val="clear" w:color="auto" w:fill="DEEAF6" w:themeFill="accent1" w:themeFillTint="33"/>
             <w:vAlign w:val="center"/>
@@ -1785,7 +1527,7 @@
                 <w:sz w:val="18"/>
                 <w:szCs w:val="18"/>
               </w:rPr>
-              <w:t>16</w:t>
+              <w:t>9.5</w:t>
             </w:r>
           </w:p>
         </w:tc>
@@ -1928,56 +1670,6 @@
         </w:tc>
         <w:tc>
           <w:tcPr>
-            <w:tcW w:w="1077" w:type="dxa"/>
-            <w:vAlign w:val="center"/>
-          </w:tcPr>
-          <w:p>
-            <w:pPr>
-              <w:jc w:val="center"/>
-              <w:cnfStyle w:val="000000100000" w:firstRow="0" w:lastRow="0" w:firstColumn="0" w:lastColumn="0" w:oddVBand="0" w:evenVBand="0" w:oddHBand="1" w:evenHBand="0" w:firstRowFirstColumn="0" w:firstRowLastColumn="0" w:lastRowFirstColumn="0" w:lastRowLastColumn="0"/>
-              <w:rPr>
-                <w:rFonts w:ascii="Segoe UI" w:hAnsi="Segoe UI" w:cs="Segoe UI"/>
-                <w:sz w:val="18"/>
-                <w:szCs w:val="18"/>
-              </w:rPr>
-            </w:pPr>
-            <w:r>
-              <w:rPr>
-                <w:rFonts w:ascii="Segoe UI" w:hAnsi="Segoe UI" w:cs="Segoe UI"/>
-                <w:sz w:val="18"/>
-                <w:szCs w:val="18"/>
-              </w:rPr>
-              <w:t>0.5</w:t>
-            </w:r>
-          </w:p>
-        </w:tc>
-        <w:tc>
-          <w:tcPr>
-            <w:tcW w:w="1586" w:type="dxa"/>
-            <w:vAlign w:val="center"/>
-          </w:tcPr>
-          <w:p>
-            <w:pPr>
-              <w:jc w:val="center"/>
-              <w:cnfStyle w:val="000000100000" w:firstRow="0" w:lastRow="0" w:firstColumn="0" w:lastColumn="0" w:oddVBand="0" w:evenVBand="0" w:oddHBand="1" w:evenHBand="0" w:firstRowFirstColumn="0" w:firstRowLastColumn="0" w:lastRowFirstColumn="0" w:lastRowLastColumn="0"/>
-              <w:rPr>
-                <w:rFonts w:ascii="Segoe UI" w:hAnsi="Segoe UI" w:cs="Segoe UI"/>
-                <w:sz w:val="18"/>
-                <w:szCs w:val="18"/>
-              </w:rPr>
-            </w:pPr>
-            <w:r>
-              <w:rPr>
-                <w:rFonts w:ascii="Segoe UI" w:hAnsi="Segoe UI" w:cs="Segoe UI"/>
-                <w:sz w:val="18"/>
-                <w:szCs w:val="18"/>
-              </w:rPr>
-              <w:t>0.5</w:t>
-            </w:r>
-          </w:p>
-        </w:tc>
-        <w:tc>
-          <w:tcPr>
             <w:tcW w:w="1024" w:type="dxa"/>
             <w:shd w:val="clear" w:color="auto" w:fill="DEEAF6" w:themeFill="accent1" w:themeFillTint="33"/>
             <w:vAlign w:val="center"/>
@@ -1998,7 +1690,7 @@
                 <w:sz w:val="18"/>
                 <w:szCs w:val="18"/>
               </w:rPr>
-              <w:t>3</w:t>
+              <w:t>2</w:t>
             </w:r>
           </w:p>
         </w:tc>
@@ -2132,56 +1824,6 @@
         </w:tc>
         <w:tc>
           <w:tcPr>
-            <w:tcW w:w="1077" w:type="dxa"/>
-            <w:vAlign w:val="center"/>
-          </w:tcPr>
-          <w:p>
-            <w:pPr>
-              <w:jc w:val="center"/>
-              <w:cnfStyle w:val="000000000000" w:firstRow="0" w:lastRow="0" w:firstColumn="0" w:lastColumn="0" w:oddVBand="0" w:evenVBand="0" w:oddHBand="0" w:evenHBand="0" w:firstRowFirstColumn="0" w:firstRowLastColumn="0" w:lastRowFirstColumn="0" w:lastRowLastColumn="0"/>
-              <w:rPr>
-                <w:rFonts w:ascii="Segoe UI" w:hAnsi="Segoe UI" w:cs="Segoe UI"/>
-                <w:sz w:val="18"/>
-                <w:szCs w:val="18"/>
-              </w:rPr>
-            </w:pPr>
-            <w:r>
-              <w:rPr>
-                <w:rFonts w:ascii="Segoe UI" w:hAnsi="Segoe UI" w:cs="Segoe UI"/>
-                <w:sz w:val="18"/>
-                <w:szCs w:val="18"/>
-              </w:rPr>
-              <w:t>2.5</w:t>
-            </w:r>
-          </w:p>
-        </w:tc>
-        <w:tc>
-          <w:tcPr>
-            <w:tcW w:w="1586" w:type="dxa"/>
-            <w:vAlign w:val="center"/>
-          </w:tcPr>
-          <w:p>
-            <w:pPr>
-              <w:jc w:val="center"/>
-              <w:cnfStyle w:val="000000000000" w:firstRow="0" w:lastRow="0" w:firstColumn="0" w:lastColumn="0" w:oddVBand="0" w:evenVBand="0" w:oddHBand="0" w:evenHBand="0" w:firstRowFirstColumn="0" w:firstRowLastColumn="0" w:lastRowFirstColumn="0" w:lastRowLastColumn="0"/>
-              <w:rPr>
-                <w:rFonts w:ascii="Segoe UI" w:hAnsi="Segoe UI" w:cs="Segoe UI"/>
-                <w:sz w:val="18"/>
-                <w:szCs w:val="18"/>
-              </w:rPr>
-            </w:pPr>
-            <w:r>
-              <w:rPr>
-                <w:rFonts w:ascii="Segoe UI" w:hAnsi="Segoe UI" w:cs="Segoe UI"/>
-                <w:sz w:val="18"/>
-                <w:szCs w:val="18"/>
-              </w:rPr>
-              <w:t>3</w:t>
-            </w:r>
-          </w:p>
-        </w:tc>
-        <w:tc>
-          <w:tcPr>
             <w:tcW w:w="1024" w:type="dxa"/>
             <w:shd w:val="clear" w:color="auto" w:fill="DEEAF6" w:themeFill="accent1" w:themeFillTint="33"/>
             <w:vAlign w:val="center"/>
@@ -2201,7 +1843,7 @@
                 <w:sz w:val="18"/>
                 <w:szCs w:val="18"/>
               </w:rPr>
-              <w:t xml:space="preserve">    14.5</w:t>
+              <w:t xml:space="preserve">      10</w:t>
             </w:r>
           </w:p>
         </w:tc>
@@ -2360,72 +2002,6 @@
         </w:tc>
         <w:tc>
           <w:tcPr>
-            <w:tcW w:w="1077" w:type="dxa"/>
-            <w:vAlign w:val="center"/>
-          </w:tcPr>
-          <w:p>
-            <w:pPr>
-              <w:jc w:val="center"/>
-              <w:cnfStyle w:val="000000100000" w:firstRow="0" w:lastRow="0" w:firstColumn="0" w:lastColumn="0" w:oddVBand="0" w:evenVBand="0" w:oddHBand="1" w:evenHBand="0" w:firstRowFirstColumn="0" w:firstRowLastColumn="0" w:lastRowFirstColumn="0" w:lastRowLastColumn="0"/>
-              <w:rPr>
-                <w:rFonts w:ascii="Segoe UI" w:hAnsi="Segoe UI" w:cs="Segoe UI"/>
-                <w:sz w:val="18"/>
-                <w:szCs w:val="18"/>
-              </w:rPr>
-            </w:pPr>
-            <w:r>
-              <w:rPr>
-                <w:rFonts w:ascii="Segoe UI" w:hAnsi="Segoe UI" w:cs="Segoe UI"/>
-                <w:sz w:val="18"/>
-                <w:szCs w:val="18"/>
-              </w:rPr>
-              <w:t>0</w:t>
-            </w:r>
-            <w:r>
-              <w:rPr>
-                <w:rFonts w:ascii="Segoe UI" w:hAnsi="Segoe UI" w:cs="Segoe UI"/>
-                <w:sz w:val="18"/>
-                <w:szCs w:val="18"/>
-              </w:rPr>
-              <w:t>.5</w:t>
-            </w:r>
-          </w:p>
-        </w:tc>
-        <w:tc>
-          <w:tcPr>
-            <w:tcW w:w="1586" w:type="dxa"/>
-            <w:vAlign w:val="center"/>
-          </w:tcPr>
-          <w:p>
-            <w:pPr>
-              <w:jc w:val="center"/>
-              <w:cnfStyle w:val="000000100000" w:firstRow="0" w:lastRow="0" w:firstColumn="0" w:lastColumn="0" w:oddVBand="0" w:evenVBand="0" w:oddHBand="1" w:evenHBand="0" w:firstRowFirstColumn="0" w:firstRowLastColumn="0" w:lastRowFirstColumn="0" w:lastRowLastColumn="0"/>
-              <w:rPr>
-                <w:rFonts w:ascii="Segoe UI" w:hAnsi="Segoe UI" w:cs="Segoe UI"/>
-                <w:sz w:val="18"/>
-                <w:szCs w:val="18"/>
-              </w:rPr>
-            </w:pPr>
-            <w:r>
-              <w:rPr>
-                <w:rFonts w:ascii="Segoe UI" w:hAnsi="Segoe UI" w:cs="Segoe UI"/>
-                <w:sz w:val="18"/>
-                <w:szCs w:val="18"/>
-              </w:rPr>
-              <w:t>0</w:t>
-            </w:r>
-            <w:r>
-              <w:rPr>
-                <w:rFonts w:ascii="Segoe UI" w:hAnsi="Segoe UI" w:cs="Segoe UI"/>
-                <w:sz w:val="18"/>
-                <w:szCs w:val="18"/>
-              </w:rPr>
-              <w:t>.5</w:t>
-            </w:r>
-          </w:p>
-        </w:tc>
-        <w:tc>
-          <w:tcPr>
             <w:tcW w:w="1024" w:type="dxa"/>
             <w:shd w:val="clear" w:color="auto" w:fill="DEEAF6" w:themeFill="accent1" w:themeFillTint="33"/>
             <w:vAlign w:val="center"/>
@@ -2446,7 +2022,7 @@
                 <w:sz w:val="18"/>
                 <w:szCs w:val="18"/>
               </w:rPr>
-              <w:t>3</w:t>
+              <w:t>2</w:t>
             </w:r>
           </w:p>
         </w:tc>
@@ -2580,56 +2156,6 @@
         </w:tc>
         <w:tc>
           <w:tcPr>
-            <w:tcW w:w="1077" w:type="dxa"/>
-            <w:vAlign w:val="center"/>
-          </w:tcPr>
-          <w:p>
-            <w:pPr>
-              <w:jc w:val="center"/>
-              <w:cnfStyle w:val="000000000000" w:firstRow="0" w:lastRow="0" w:firstColumn="0" w:lastColumn="0" w:oddVBand="0" w:evenVBand="0" w:oddHBand="0" w:evenHBand="0" w:firstRowFirstColumn="0" w:firstRowLastColumn="0" w:lastRowFirstColumn="0" w:lastRowLastColumn="0"/>
-              <w:rPr>
-                <w:rFonts w:ascii="Segoe UI" w:hAnsi="Segoe UI" w:cs="Segoe UI"/>
-                <w:sz w:val="18"/>
-                <w:szCs w:val="18"/>
-              </w:rPr>
-            </w:pPr>
-            <w:r>
-              <w:rPr>
-                <w:rFonts w:ascii="Segoe UI" w:hAnsi="Segoe UI" w:cs="Segoe UI"/>
-                <w:sz w:val="18"/>
-                <w:szCs w:val="18"/>
-              </w:rPr>
-              <w:t>5</w:t>
-            </w:r>
-          </w:p>
-        </w:tc>
-        <w:tc>
-          <w:tcPr>
-            <w:tcW w:w="1586" w:type="dxa"/>
-            <w:vAlign w:val="center"/>
-          </w:tcPr>
-          <w:p>
-            <w:pPr>
-              <w:jc w:val="center"/>
-              <w:cnfStyle w:val="000000000000" w:firstRow="0" w:lastRow="0" w:firstColumn="0" w:lastColumn="0" w:oddVBand="0" w:evenVBand="0" w:oddHBand="0" w:evenHBand="0" w:firstRowFirstColumn="0" w:firstRowLastColumn="0" w:lastRowFirstColumn="0" w:lastRowLastColumn="0"/>
-              <w:rPr>
-                <w:rFonts w:ascii="Segoe UI" w:hAnsi="Segoe UI" w:cs="Segoe UI"/>
-                <w:sz w:val="18"/>
-                <w:szCs w:val="18"/>
-              </w:rPr>
-            </w:pPr>
-            <w:r>
-              <w:rPr>
-                <w:rFonts w:ascii="Segoe UI" w:hAnsi="Segoe UI" w:cs="Segoe UI"/>
-                <w:sz w:val="18"/>
-                <w:szCs w:val="18"/>
-              </w:rPr>
-              <w:t>5</w:t>
-            </w:r>
-          </w:p>
-        </w:tc>
-        <w:tc>
-          <w:tcPr>
             <w:tcW w:w="1024" w:type="dxa"/>
             <w:shd w:val="clear" w:color="auto" w:fill="DEEAF6" w:themeFill="accent1" w:themeFillTint="33"/>
             <w:vAlign w:val="center"/>
@@ -2650,15 +2176,7 @@
                 <w:sz w:val="18"/>
                 <w:szCs w:val="18"/>
               </w:rPr>
-              <w:t>2</w:t>
-            </w:r>
-            <w:r>
-              <w:rPr>
-                <w:rFonts w:ascii="Segoe UI" w:hAnsi="Segoe UI" w:cs="Segoe UI"/>
-                <w:sz w:val="18"/>
-                <w:szCs w:val="18"/>
-              </w:rPr>
-              <w:t>9</w:t>
+              <w:t>19</w:t>
             </w:r>
           </w:p>
         </w:tc>
@@ -2681,13 +2199,23 @@
                 <w:szCs w:val="18"/>
               </w:rPr>
             </w:pPr>
-            <w:r>
-              <w:rPr>
-                <w:rFonts w:ascii="Segoe UI" w:hAnsi="Segoe UI" w:cs="Segoe UI"/>
-                <w:sz w:val="18"/>
-                <w:szCs w:val="18"/>
-              </w:rPr>
-              <w:t>MASTER PAGE</w:t>
+            <w:proofErr w:type="gramStart"/>
+            <w:r>
+              <w:rPr>
+                <w:rFonts w:ascii="Segoe UI" w:hAnsi="Segoe UI" w:cs="Segoe UI"/>
+                <w:sz w:val="18"/>
+                <w:szCs w:val="18"/>
+              </w:rPr>
+              <w:t>MASTER</w:t>
+            </w:r>
+            <w:proofErr w:type="gramEnd"/>
+            <w:r>
+              <w:rPr>
+                <w:rFonts w:ascii="Segoe UI" w:hAnsi="Segoe UI" w:cs="Segoe UI"/>
+                <w:sz w:val="18"/>
+                <w:szCs w:val="18"/>
+              </w:rPr>
+              <w:t xml:space="preserve"> PAGE</w:t>
             </w:r>
           </w:p>
         </w:tc>
@@ -2769,56 +2297,6 @@
         <w:tc>
           <w:tcPr>
             <w:tcW w:w="976" w:type="dxa"/>
-            <w:vAlign w:val="center"/>
-          </w:tcPr>
-          <w:p>
-            <w:pPr>
-              <w:jc w:val="center"/>
-              <w:cnfStyle w:val="000000100000" w:firstRow="0" w:lastRow="0" w:firstColumn="0" w:lastColumn="0" w:oddVBand="0" w:evenVBand="0" w:oddHBand="1" w:evenHBand="0" w:firstRowFirstColumn="0" w:firstRowLastColumn="0" w:lastRowFirstColumn="0" w:lastRowLastColumn="0"/>
-              <w:rPr>
-                <w:rFonts w:ascii="Segoe UI" w:hAnsi="Segoe UI" w:cs="Segoe UI"/>
-                <w:sz w:val="18"/>
-                <w:szCs w:val="18"/>
-              </w:rPr>
-            </w:pPr>
-            <w:r>
-              <w:rPr>
-                <w:rFonts w:ascii="Segoe UI" w:hAnsi="Segoe UI" w:cs="Segoe UI"/>
-                <w:sz w:val="18"/>
-                <w:szCs w:val="18"/>
-              </w:rPr>
-              <w:t>0</w:t>
-            </w:r>
-          </w:p>
-        </w:tc>
-        <w:tc>
-          <w:tcPr>
-            <w:tcW w:w="1077" w:type="dxa"/>
-            <w:vAlign w:val="center"/>
-          </w:tcPr>
-          <w:p>
-            <w:pPr>
-              <w:jc w:val="center"/>
-              <w:cnfStyle w:val="000000100000" w:firstRow="0" w:lastRow="0" w:firstColumn="0" w:lastColumn="0" w:oddVBand="0" w:evenVBand="0" w:oddHBand="1" w:evenHBand="0" w:firstRowFirstColumn="0" w:firstRowLastColumn="0" w:lastRowFirstColumn="0" w:lastRowLastColumn="0"/>
-              <w:rPr>
-                <w:rFonts w:ascii="Segoe UI" w:hAnsi="Segoe UI" w:cs="Segoe UI"/>
-                <w:sz w:val="18"/>
-                <w:szCs w:val="18"/>
-              </w:rPr>
-            </w:pPr>
-            <w:r>
-              <w:rPr>
-                <w:rFonts w:ascii="Segoe UI" w:hAnsi="Segoe UI" w:cs="Segoe UI"/>
-                <w:sz w:val="18"/>
-                <w:szCs w:val="18"/>
-              </w:rPr>
-              <w:t>1</w:t>
-            </w:r>
-          </w:p>
-        </w:tc>
-        <w:tc>
-          <w:tcPr>
-            <w:tcW w:w="1586" w:type="dxa"/>
             <w:vAlign w:val="center"/>
           </w:tcPr>
           <w:p>
@@ -2863,7 +2341,7 @@
                 <w:sz w:val="18"/>
                 <w:szCs w:val="18"/>
               </w:rPr>
-              <w:t>4</w:t>
+              <w:t>3</w:t>
             </w:r>
           </w:p>
         </w:tc>
@@ -2992,56 +2470,6 @@
                 <w:szCs w:val="18"/>
               </w:rPr>
               <w:t>1</w:t>
-            </w:r>
-          </w:p>
-        </w:tc>
-        <w:tc>
-          <w:tcPr>
-            <w:tcW w:w="1077" w:type="dxa"/>
-            <w:vAlign w:val="center"/>
-          </w:tcPr>
-          <w:p>
-            <w:pPr>
-              <w:jc w:val="center"/>
-              <w:cnfStyle w:val="000000000000" w:firstRow="0" w:lastRow="0" w:firstColumn="0" w:lastColumn="0" w:oddVBand="0" w:evenVBand="0" w:oddHBand="0" w:evenHBand="0" w:firstRowFirstColumn="0" w:firstRowLastColumn="0" w:lastRowFirstColumn="0" w:lastRowLastColumn="0"/>
-              <w:rPr>
-                <w:rFonts w:ascii="Segoe UI" w:hAnsi="Segoe UI" w:cs="Segoe UI"/>
-                <w:sz w:val="18"/>
-                <w:szCs w:val="18"/>
-              </w:rPr>
-            </w:pPr>
-            <w:r>
-              <w:rPr>
-                <w:rFonts w:ascii="Segoe UI" w:hAnsi="Segoe UI" w:cs="Segoe UI"/>
-                <w:sz w:val="18"/>
-                <w:szCs w:val="18"/>
-              </w:rPr>
-              <w:t>0</w:t>
-            </w:r>
-          </w:p>
-        </w:tc>
-        <w:tc>
-          <w:tcPr>
-            <w:tcW w:w="1586" w:type="dxa"/>
-            <w:vAlign w:val="center"/>
-          </w:tcPr>
-          <w:p>
-            <w:pPr>
-              <w:jc w:val="center"/>
-              <w:cnfStyle w:val="000000000000" w:firstRow="0" w:lastRow="0" w:firstColumn="0" w:lastColumn="0" w:oddVBand="0" w:evenVBand="0" w:oddHBand="0" w:evenHBand="0" w:firstRowFirstColumn="0" w:firstRowLastColumn="0" w:lastRowFirstColumn="0" w:lastRowLastColumn="0"/>
-              <w:rPr>
-                <w:rFonts w:ascii="Segoe UI" w:hAnsi="Segoe UI" w:cs="Segoe UI"/>
-                <w:sz w:val="18"/>
-                <w:szCs w:val="18"/>
-              </w:rPr>
-            </w:pPr>
-            <w:r>
-              <w:rPr>
-                <w:rFonts w:ascii="Segoe UI" w:hAnsi="Segoe UI" w:cs="Segoe UI"/>
-                <w:sz w:val="18"/>
-                <w:szCs w:val="18"/>
-              </w:rPr>
-              <w:t>0</w:t>
             </w:r>
           </w:p>
         </w:tc>
@@ -3233,66 +2661,6 @@
         </w:tc>
         <w:tc>
           <w:tcPr>
-            <w:tcW w:w="1077" w:type="dxa"/>
-            <w:shd w:val="clear" w:color="auto" w:fill="DEEAF6" w:themeFill="accent1" w:themeFillTint="33"/>
-            <w:vAlign w:val="center"/>
-          </w:tcPr>
-          <w:p>
-            <w:pPr>
-              <w:jc w:val="center"/>
-              <w:cnfStyle w:val="000000100000" w:firstRow="0" w:lastRow="0" w:firstColumn="0" w:lastColumn="0" w:oddVBand="0" w:evenVBand="0" w:oddHBand="1" w:evenHBand="0" w:firstRowFirstColumn="0" w:firstRowLastColumn="0" w:lastRowFirstColumn="0" w:lastRowLastColumn="0"/>
-              <w:rPr>
-                <w:rFonts w:ascii="Segoe UI" w:hAnsi="Segoe UI" w:cs="Segoe UI"/>
-                <w:sz w:val="18"/>
-                <w:szCs w:val="18"/>
-              </w:rPr>
-            </w:pPr>
-            <w:r>
-              <w:rPr>
-                <w:rFonts w:ascii="Segoe UI" w:hAnsi="Segoe UI" w:cs="Segoe UI"/>
-                <w:sz w:val="18"/>
-                <w:szCs w:val="18"/>
-              </w:rPr>
-              <w:t>22</w:t>
-            </w:r>
-            <w:r>
-              <w:rPr>
-                <w:rFonts w:ascii="Segoe UI" w:hAnsi="Segoe UI" w:cs="Segoe UI"/>
-                <w:sz w:val="18"/>
-                <w:szCs w:val="18"/>
-              </w:rPr>
-              <w:t>.5</w:t>
-            </w:r>
-          </w:p>
-        </w:tc>
-        <w:tc>
-          <w:tcPr>
-            <w:tcW w:w="1586" w:type="dxa"/>
-            <w:shd w:val="clear" w:color="auto" w:fill="DEEAF6" w:themeFill="accent1" w:themeFillTint="33"/>
-            <w:vAlign w:val="center"/>
-          </w:tcPr>
-          <w:p>
-            <w:pPr>
-              <w:jc w:val="center"/>
-              <w:cnfStyle w:val="000000100000" w:firstRow="0" w:lastRow="0" w:firstColumn="0" w:lastColumn="0" w:oddVBand="0" w:evenVBand="0" w:oddHBand="1" w:evenHBand="0" w:firstRowFirstColumn="0" w:firstRowLastColumn="0" w:lastRowFirstColumn="0" w:lastRowLastColumn="0"/>
-              <w:rPr>
-                <w:rFonts w:ascii="Segoe UI" w:hAnsi="Segoe UI" w:cs="Segoe UI"/>
-                <w:sz w:val="18"/>
-                <w:szCs w:val="18"/>
-              </w:rPr>
-            </w:pPr>
-            <w:r>
-              <w:rPr>
-                <w:rFonts w:ascii="Segoe UI" w:hAnsi="Segoe UI" w:cs="Segoe UI"/>
-                <w:sz w:val="18"/>
-                <w:szCs w:val="18"/>
-              </w:rPr>
-              <w:t>21.5</w:t>
-            </w:r>
-          </w:p>
-        </w:tc>
-        <w:tc>
-          <w:tcPr>
             <w:tcW w:w="1024" w:type="dxa"/>
             <w:shd w:val="clear" w:color="auto" w:fill="DEEAF6" w:themeFill="accent1" w:themeFillTint="33"/>
             <w:vAlign w:val="center"/>
@@ -3315,16 +2683,7 @@
                 <w:sz w:val="18"/>
                 <w:szCs w:val="18"/>
               </w:rPr>
-              <w:t>1</w:t>
-            </w:r>
-            <w:r>
-              <w:rPr>
-                <w:rFonts w:ascii="Segoe UI" w:hAnsi="Segoe UI" w:cs="Segoe UI"/>
-                <w:b/>
-                <w:sz w:val="18"/>
-                <w:szCs w:val="18"/>
-              </w:rPr>
-              <w:t>19</w:t>
+              <w:t>75</w:t>
             </w:r>
             <w:r>
               <w:rPr>
@@ -3429,10 +2788,10 @@
         <w:t>:</w:t>
       </w:r>
       <w:r>
-        <w:t xml:space="preserve"> 1</w:t>
-      </w:r>
-      <w:r>
-        <w:t>19</w:t>
+        <w:t xml:space="preserve"> </w:t>
+      </w:r>
+      <w:r>
+        <w:t>75</w:t>
       </w:r>
       <w:r>
         <w:t>.5 horas</w:t>
@@ -3613,10 +2972,10 @@
         <w:t>19</w:t>
       </w:r>
       <w:r>
-        <w:t>.5 * 13€/h = 15</w:t>
-      </w:r>
-      <w:r>
-        <w:t>53</w:t>
+        <w:t xml:space="preserve">.5 * 13€/h = </w:t>
+      </w:r>
+      <w:r>
+        <w:t>981</w:t>
       </w:r>
       <w:r>
         <w:t>.5€</w:t>
@@ -3655,7 +3014,13 @@
         <w:t>:</w:t>
       </w:r>
       <w:r>
-        <w:t xml:space="preserve"> 1250€</w:t>
+        <w:t xml:space="preserve"> 1</w:t>
+      </w:r>
+      <w:r>
+        <w:t>00</w:t>
+      </w:r>
+      <w:r>
+        <w:t>0€</w:t>
       </w:r>
     </w:p>
     <w:p>
@@ -3688,7 +3053,22 @@
         <w:t xml:space="preserve"> </w:t>
       </w:r>
       <w:r>
-        <w:t>1553.5 + 1250 = 2803.5€</w:t>
+        <w:t>981</w:t>
+      </w:r>
+      <w:r>
+        <w:t>.5 + 1</w:t>
+      </w:r>
+      <w:r>
+        <w:t>00</w:t>
+      </w:r>
+      <w:r>
+        <w:t xml:space="preserve">0 = </w:t>
+      </w:r>
+      <w:r>
+        <w:t>1981</w:t>
+      </w:r>
+      <w:r>
+        <w:t>.5€</w:t>
       </w:r>
     </w:p>
     <w:p>
@@ -3735,7 +3115,45 @@
         <w:t xml:space="preserve">: </w:t>
       </w:r>
       <w:r>
-        <w:t>3250€</w:t>
+        <w:t>2000</w:t>
+      </w:r>
+      <w:r>
+        <w:t>€</w:t>
+      </w:r>
+      <w:r>
+        <w:t xml:space="preserve"> (4 </w:t>
+      </w:r>
+      <w:proofErr w:type="spellStart"/>
+      <w:r>
+        <w:t>informatic</w:t>
+      </w:r>
+      <w:proofErr w:type="spellEnd"/>
+      <w:r>
+        <w:t xml:space="preserve"> </w:t>
+      </w:r>
+      <w:proofErr w:type="spellStart"/>
+      <w:r>
+        <w:t>systems</w:t>
+      </w:r>
+      <w:proofErr w:type="spellEnd"/>
+      <w:r>
+        <w:t xml:space="preserve"> in </w:t>
+      </w:r>
+      <w:proofErr w:type="spellStart"/>
+      <w:r>
+        <w:t>our</w:t>
+      </w:r>
+      <w:proofErr w:type="spellEnd"/>
+      <w:r>
+        <w:t xml:space="preserve"> </w:t>
+      </w:r>
+      <w:proofErr w:type="spellStart"/>
+      <w:r>
+        <w:t>group</w:t>
+      </w:r>
+      <w:proofErr w:type="spellEnd"/>
+      <w:r>
+        <w:t>)</w:t>
       </w:r>
     </w:p>
     <w:p>
@@ -3808,7 +3226,13 @@
         <w:t xml:space="preserve"> </w:t>
       </w:r>
       <w:r>
-        <w:t>3250*0.026 = 84.5</w:t>
+        <w:t>2000</w:t>
+      </w:r>
+      <w:r>
+        <w:t xml:space="preserve">*0.026 = </w:t>
+      </w:r>
+      <w:r>
+        <w:t>52</w:t>
       </w:r>
     </w:p>
     <w:p>
@@ -3869,7 +3293,19 @@
         <w:t xml:space="preserve">: </w:t>
       </w:r>
       <w:r>
-        <w:t>84.5 + 2803.5 = 2888</w:t>
+        <w:t>52</w:t>
+      </w:r>
+      <w:r>
+        <w:t xml:space="preserve"> + </w:t>
+      </w:r>
+      <w:r>
+        <w:t>1981.5</w:t>
+      </w:r>
+      <w:r>
+        <w:t xml:space="preserve"> = </w:t>
+      </w:r>
+      <w:r>
+        <w:t>2033.5</w:t>
       </w:r>
     </w:p>
     <w:p>
@@ -3879,42 +3315,51 @@
         </w:rPr>
         <w:t>Benefit</w:t>
       </w:r>
+      <w:r>
+        <w:rPr>
+          <w:b/>
+        </w:rPr>
+        <w:t xml:space="preserve"> (25% </w:t>
+      </w:r>
+      <w:proofErr w:type="spellStart"/>
+      <w:r>
+        <w:rPr>
+          <w:b/>
+        </w:rPr>
+        <w:t>of</w:t>
+      </w:r>
+      <w:proofErr w:type="spellEnd"/>
+      <w:r>
+        <w:rPr>
+          <w:b/>
+        </w:rPr>
+        <w:t xml:space="preserve"> total</w:t>
+      </w:r>
+      <w:r>
+        <w:rPr>
+          <w:b/>
+        </w:rPr>
+        <w:t>)</w:t>
+      </w:r>
+      <w:r>
+        <w:rPr>
+          <w:b/>
+        </w:rPr>
+        <w:t xml:space="preserve">: </w:t>
+      </w:r>
+      <w:r>
+        <w:t>2033.5</w:t>
+      </w:r>
+      <w:r>
+        <w:t xml:space="preserve">*0.25 = </w:t>
+      </w:r>
+      <w:r>
+        <w:t>508.375</w:t>
+      </w:r>
       <w:bookmarkStart w:id="0" w:name="_GoBack"/>
       <w:bookmarkEnd w:id="0"/>
       <w:r>
-        <w:rPr>
-          <w:b/>
-        </w:rPr>
-        <w:t xml:space="preserve"> (25% </w:t>
-      </w:r>
-      <w:proofErr w:type="spellStart"/>
-      <w:r>
-        <w:rPr>
-          <w:b/>
-        </w:rPr>
-        <w:t>of</w:t>
-      </w:r>
-      <w:proofErr w:type="spellEnd"/>
-      <w:r>
-        <w:rPr>
-          <w:b/>
-        </w:rPr>
-        <w:t xml:space="preserve"> total</w:t>
-      </w:r>
-      <w:r>
-        <w:rPr>
-          <w:b/>
-        </w:rPr>
-        <w:t>)</w:t>
-      </w:r>
-      <w:r>
-        <w:rPr>
-          <w:b/>
-        </w:rPr>
-        <w:t xml:space="preserve">: </w:t>
-      </w:r>
-      <w:r>
-        <w:t>2888*0.25 = 722€</w:t>
+        <w:t>€</w:t>
       </w:r>
     </w:p>
     <w:sectPr>
@@ -4665,6 +4110,7 @@
     <w:rsid w:val="00347688"/>
     <w:rsid w:val="004D18C4"/>
     <w:rsid w:val="00862EFF"/>
+    <w:rsid w:val="00BE4CD9"/>
     <w:rsid w:val="00FD666C"/>
   </w:rsids>
   <m:mathPr>

</xml_diff>